<commit_message>
Added lecture 12 slides, PS3
</commit_message>
<xml_diff>
--- a/assignments/575.win.2022.PS1.docx
+++ b/assignments/575.win.2022.PS1.docx
@@ -16,7 +16,23 @@
           <w:b/>
           <w:bCs/>
         </w:rPr>
-        <w:t>Gen 575 Winter 2022</w:t>
+        <w:t xml:space="preserve">Gen 575 </w:t>
+      </w:r>
+      <w:r>
+        <w:rPr>
+          <w:rFonts w:ascii="Helvetica Neue" w:hAnsi="Helvetica Neue"/>
+          <w:b/>
+          <w:bCs/>
+        </w:rPr>
+        <w:t>Spring</w:t>
+      </w:r>
+      <w:r>
+        <w:rPr>
+          <w:rFonts w:ascii="Helvetica Neue" w:hAnsi="Helvetica Neue"/>
+          <w:b/>
+          <w:bCs/>
+        </w:rPr>
+        <w:t xml:space="preserve"> 2022</w:t>
       </w:r>
     </w:p>
     <w:p>
@@ -276,14 +292,34 @@
       <w:r>
         <w:rPr>
           <w:rFonts w:ascii="Helvetica Neue" w:hAnsi="Helvetica Neue"/>
+          <w:u w:val="single"/>
         </w:rPr>
         <w:t>I</w:t>
       </w:r>
       <w:r>
         <w:rPr>
           <w:rFonts w:ascii="Helvetica Neue" w:hAnsi="Helvetica Neue"/>
-        </w:rPr>
-        <w:t>n your own words, describe below in a few sentences what the Kibble Balance is designed to do and how it achieves this. A high-level description is sufficient. Be sure to point out and force transduction or energy transfer occurring:</w:t>
+          <w:u w:val="single"/>
+        </w:rPr>
+        <w:t>n your own words</w:t>
+      </w:r>
+      <w:r>
+        <w:rPr>
+          <w:rFonts w:ascii="Helvetica Neue" w:hAnsi="Helvetica Neue"/>
+        </w:rPr>
+        <w:t>, describe below in a few sentences what the Kibble Balance is designed to do and how it achieves this. A high-level description is sufficient. Be sure to point out an</w:t>
+      </w:r>
+      <w:r>
+        <w:rPr>
+          <w:rFonts w:ascii="Helvetica Neue" w:hAnsi="Helvetica Neue"/>
+        </w:rPr>
+        <w:t>y</w:t>
+      </w:r>
+      <w:r>
+        <w:rPr>
+          <w:rFonts w:ascii="Helvetica Neue" w:hAnsi="Helvetica Neue"/>
+        </w:rPr>
+        <w:t xml:space="preserve"> force transduction or energy transfer occurring:</w:t>
       </w:r>
     </w:p>
     <w:p>
@@ -441,8 +477,15 @@
       <w:r>
         <w:rPr>
           <w:rFonts w:ascii="Helvetica Neue" w:hAnsi="Helvetica Neue"/>
-        </w:rPr>
-        <w:t xml:space="preserve">In your own words, describe below in a few sentences what the </w:t>
+          <w:u w:val="single"/>
+        </w:rPr>
+        <w:t>In your own words</w:t>
+      </w:r>
+      <w:r>
+        <w:rPr>
+          <w:rFonts w:ascii="Helvetica Neue" w:hAnsi="Helvetica Neue"/>
+        </w:rPr>
+        <w:t xml:space="preserve">, describe below in a few sentences what the </w:t>
       </w:r>
       <w:r>
         <w:rPr>
@@ -454,7 +497,19 @@
         <w:rPr>
           <w:rFonts w:ascii="Helvetica Neue" w:hAnsi="Helvetica Neue"/>
         </w:rPr>
-        <w:t xml:space="preserve"> is designed to do and how it achieves this. A high-level description is sufficient. Be sure to point out and force transduction or energy transfer occurring:</w:t>
+        <w:t xml:space="preserve"> is designed to do and how it achieves this. A high-level description is sufficient. Be sure to point out an</w:t>
+      </w:r>
+      <w:r>
+        <w:rPr>
+          <w:rFonts w:ascii="Helvetica Neue" w:hAnsi="Helvetica Neue"/>
+        </w:rPr>
+        <w:t>y</w:t>
+      </w:r>
+      <w:r>
+        <w:rPr>
+          <w:rFonts w:ascii="Helvetica Neue" w:hAnsi="Helvetica Neue"/>
+        </w:rPr>
+        <w:t xml:space="preserve"> force transduction or energy transfer occurring:</w:t>
       </w:r>
     </w:p>
     <w:p>
@@ -1330,39 +1385,7 @@
           <w:bCs/>
         </w:rPr>
         <w:lastRenderedPageBreak/>
-        <w:t xml:space="preserve">Problem </w:t>
-      </w:r>
-      <w:r>
-        <w:rPr>
-          <w:rFonts w:ascii="Helvetica Neue" w:hAnsi="Helvetica Neue"/>
-          <w:b/>
-          <w:bCs/>
-        </w:rPr>
-        <w:t>3</w:t>
-      </w:r>
-      <w:r>
-        <w:rPr>
-          <w:rFonts w:ascii="Helvetica Neue" w:hAnsi="Helvetica Neue"/>
-          <w:b/>
-          <w:bCs/>
-        </w:rPr>
-        <w:t xml:space="preserve"> (</w:t>
-      </w:r>
-      <w:r>
-        <w:rPr>
-          <w:rFonts w:ascii="Helvetica Neue" w:hAnsi="Helvetica Neue"/>
-          <w:b/>
-          <w:bCs/>
-        </w:rPr>
-        <w:t>25</w:t>
-      </w:r>
-      <w:r>
-        <w:rPr>
-          <w:rFonts w:ascii="Helvetica Neue" w:hAnsi="Helvetica Neue"/>
-          <w:b/>
-          <w:bCs/>
-        </w:rPr>
-        <w:t xml:space="preserve"> points) </w:t>
+        <w:t xml:space="preserve">Problem 3 (25 points) </w:t>
       </w:r>
     </w:p>
     <w:p>
@@ -1701,13 +1724,7 @@
               <w:rPr>
                 <w:rFonts w:ascii="Helvetica Neue" w:hAnsi="Helvetica Neue"/>
               </w:rPr>
-              <w:t>2</w:t>
-            </w:r>
-            <w:r>
-              <w:rPr>
-                <w:rFonts w:ascii="Helvetica Neue" w:hAnsi="Helvetica Neue"/>
-              </w:rPr>
-              <w:t>, Team A</w:t>
+              <w:t>2, Team A</w:t>
             </w:r>
           </w:p>
         </w:tc>
@@ -1898,13 +1915,7 @@
               <w:rPr>
                 <w:rFonts w:ascii="Helvetica Neue" w:hAnsi="Helvetica Neue"/>
               </w:rPr>
-              <w:t>3</w:t>
-            </w:r>
-            <w:r>
-              <w:rPr>
-                <w:rFonts w:ascii="Helvetica Neue" w:hAnsi="Helvetica Neue"/>
-              </w:rPr>
-              <w:t>, Team A</w:t>
+              <w:t>3, Team A</w:t>
             </w:r>
           </w:p>
         </w:tc>
@@ -2095,13 +2106,7 @@
               <w:rPr>
                 <w:rFonts w:ascii="Helvetica Neue" w:hAnsi="Helvetica Neue"/>
               </w:rPr>
-              <w:t>4</w:t>
-            </w:r>
-            <w:r>
-              <w:rPr>
-                <w:rFonts w:ascii="Helvetica Neue" w:hAnsi="Helvetica Neue"/>
-              </w:rPr>
-              <w:t>, Team A</w:t>
+              <w:t>4, Team A</w:t>
             </w:r>
           </w:p>
         </w:tc>
@@ -2292,13 +2297,7 @@
               <w:rPr>
                 <w:rFonts w:ascii="Helvetica Neue" w:hAnsi="Helvetica Neue"/>
               </w:rPr>
-              <w:t>5</w:t>
-            </w:r>
-            <w:r>
-              <w:rPr>
-                <w:rFonts w:ascii="Helvetica Neue" w:hAnsi="Helvetica Neue"/>
-              </w:rPr>
-              <w:t>, Team A</w:t>
+              <w:t>5, Team A</w:t>
             </w:r>
           </w:p>
         </w:tc>
@@ -2489,13 +2488,7 @@
               <w:rPr>
                 <w:rFonts w:ascii="Helvetica Neue" w:hAnsi="Helvetica Neue"/>
               </w:rPr>
-              <w:t xml:space="preserve">1, Team </w:t>
-            </w:r>
-            <w:r>
-              <w:rPr>
-                <w:rFonts w:ascii="Helvetica Neue" w:hAnsi="Helvetica Neue"/>
-              </w:rPr>
-              <w:t>B</w:t>
+              <w:t>1, Team B</w:t>
             </w:r>
           </w:p>
         </w:tc>
@@ -2686,13 +2679,7 @@
               <w:rPr>
                 <w:rFonts w:ascii="Helvetica Neue" w:hAnsi="Helvetica Neue"/>
               </w:rPr>
-              <w:t xml:space="preserve">2, Team </w:t>
-            </w:r>
-            <w:r>
-              <w:rPr>
-                <w:rFonts w:ascii="Helvetica Neue" w:hAnsi="Helvetica Neue"/>
-              </w:rPr>
-              <w:t>B</w:t>
+              <w:t>2, Team B</w:t>
             </w:r>
           </w:p>
         </w:tc>
@@ -2883,13 +2870,7 @@
               <w:rPr>
                 <w:rFonts w:ascii="Helvetica Neue" w:hAnsi="Helvetica Neue"/>
               </w:rPr>
-              <w:t xml:space="preserve">3, Team </w:t>
-            </w:r>
-            <w:r>
-              <w:rPr>
-                <w:rFonts w:ascii="Helvetica Neue" w:hAnsi="Helvetica Neue"/>
-              </w:rPr>
-              <w:t>B</w:t>
+              <w:t>3, Team B</w:t>
             </w:r>
           </w:p>
         </w:tc>
@@ -3080,13 +3061,7 @@
               <w:rPr>
                 <w:rFonts w:ascii="Helvetica Neue" w:hAnsi="Helvetica Neue"/>
               </w:rPr>
-              <w:t xml:space="preserve">4, Team </w:t>
-            </w:r>
-            <w:r>
-              <w:rPr>
-                <w:rFonts w:ascii="Helvetica Neue" w:hAnsi="Helvetica Neue"/>
-              </w:rPr>
-              <w:t>B</w:t>
+              <w:t>4, Team B</w:t>
             </w:r>
           </w:p>
         </w:tc>
@@ -3277,13 +3252,7 @@
               <w:rPr>
                 <w:rFonts w:ascii="Helvetica Neue" w:hAnsi="Helvetica Neue"/>
               </w:rPr>
-              <w:t xml:space="preserve">5, Team </w:t>
-            </w:r>
-            <w:r>
-              <w:rPr>
-                <w:rFonts w:ascii="Helvetica Neue" w:hAnsi="Helvetica Neue"/>
-              </w:rPr>
-              <w:t>B</w:t>
+              <w:t>5, Team B</w:t>
             </w:r>
           </w:p>
         </w:tc>

</xml_diff>